<commit_message>
finish with the report for the shalav 3 functions
</commit_message>
<xml_diff>
--- a/DBProject 332461854 214736688/שלב ג/שלב ג.docx
+++ b/DBProject 332461854 214736688/שלב ג/שלב ג.docx
@@ -114,6 +114,7 @@
       </w:pPr>
       <w:r>
         <w:rPr>
+          <w:noProof/>
           <w:lang w:val="en-US"/>
         </w:rPr>
         <w:drawing>
@@ -132,7 +133,7 @@
                     <pic:cNvPicPr/>
                   </pic:nvPicPr>
                   <pic:blipFill>
-                    <a:blip r:embed="rId4"/>
+                    <a:blip r:embed="rId5"/>
                     <a:stretch>
                       <a:fillRect/>
                     </a:stretch>
@@ -165,7 +166,6 @@
       <w:pPr>
         <w:jc w:val="right"/>
         <w:rPr>
-          <w:rFonts w:hint="cs"/>
           <w:lang w:val="en-US"/>
         </w:rPr>
       </w:pPr>
@@ -178,6 +178,7 @@
       </w:r>
       <w:r>
         <w:rPr>
+          <w:noProof/>
           <w:lang w:val="en-US"/>
         </w:rPr>
         <w:drawing>
@@ -196,7 +197,7 @@
                     <pic:cNvPicPr/>
                   </pic:nvPicPr>
                   <pic:blipFill>
-                    <a:blip r:embed="rId5"/>
+                    <a:blip r:embed="rId6"/>
                     <a:stretch>
                       <a:fillRect/>
                     </a:stretch>
@@ -284,6 +285,7 @@
       <w:r>
         <w:rPr>
           <w:rFonts w:cs="Arial"/>
+          <w:noProof/>
           <w:rtl/>
           <w:lang w:val="en-US"/>
         </w:rPr>
@@ -303,7 +305,7 @@
                     <pic:cNvPicPr/>
                   </pic:nvPicPr>
                   <pic:blipFill>
-                    <a:blip r:embed="rId6"/>
+                    <a:blip r:embed="rId7"/>
                     <a:stretch>
                       <a:fillRect/>
                     </a:stretch>
@@ -340,14 +342,12 @@
         </w:rPr>
         <w:t xml:space="preserve">עבור כל אחד נקרא לפרוצדורה </w:t>
       </w:r>
-      <w:proofErr w:type="spellStart"/>
       <w:r>
         <w:rPr>
           <w:lang w:val="en-US"/>
         </w:rPr>
         <w:t>RegisterEmployeeForTraining</w:t>
       </w:r>
-      <w:proofErr w:type="spellEnd"/>
       <w:r>
         <w:rPr>
           <w:rFonts w:hint="cs"/>
@@ -383,6 +383,7 @@
       <w:r>
         <w:rPr>
           <w:rFonts w:cs="Arial"/>
+          <w:noProof/>
           <w:rtl/>
           <w:lang w:val="en-US"/>
         </w:rPr>
@@ -402,7 +403,7 @@
                     <pic:cNvPicPr/>
                   </pic:nvPicPr>
                   <pic:blipFill>
-                    <a:blip r:embed="rId7"/>
+                    <a:blip r:embed="rId8"/>
                     <a:stretch>
                       <a:fillRect/>
                     </a:stretch>
@@ -465,6 +466,7 @@
       <w:r>
         <w:rPr>
           <w:rFonts w:cs="Arial"/>
+          <w:noProof/>
           <w:rtl/>
           <w:lang w:val="en-US"/>
         </w:rPr>
@@ -485,7 +487,7 @@
                     <pic:cNvPicPr/>
                   </pic:nvPicPr>
                   <pic:blipFill>
-                    <a:blip r:embed="rId8"/>
+                    <a:blip r:embed="rId9"/>
                     <a:stretch>
                       <a:fillRect/>
                     </a:stretch>
@@ -556,6 +558,7 @@
       <w:r>
         <w:rPr>
           <w:rFonts w:cs="Arial"/>
+          <w:noProof/>
           <w:rtl/>
           <w:lang w:val="en-US"/>
         </w:rPr>
@@ -575,7 +578,7 @@
                     <pic:cNvPicPr/>
                   </pic:nvPicPr>
                   <pic:blipFill>
-                    <a:blip r:embed="rId9"/>
+                    <a:blip r:embed="rId10"/>
                     <a:stretch>
                       <a:fillRect/>
                     </a:stretch>
@@ -662,6 +665,7 @@
       <w:r>
         <w:rPr>
           <w:rFonts w:cs="Arial"/>
+          <w:noProof/>
           <w:rtl/>
           <w:lang w:val="en-US"/>
         </w:rPr>
@@ -690,7 +694,7 @@
                     <pic:cNvPicPr/>
                   </pic:nvPicPr>
                   <pic:blipFill>
-                    <a:blip r:embed="rId10">
+                    <a:blip r:embed="rId11">
                       <a:extLst>
                         <a:ext uri="{28A0092B-C50C-407E-A947-70E740481C1C}">
                           <a14:useLocalDpi xmlns:a14="http://schemas.microsoft.com/office/drawing/2010/main" val="0"/>
@@ -725,6 +729,7 @@
       <w:r>
         <w:rPr>
           <w:rFonts w:cs="Arial"/>
+          <w:noProof/>
           <w:rtl/>
           <w:lang w:val="en-US"/>
         </w:rPr>
@@ -752,7 +757,7 @@
                     <pic:cNvPicPr/>
                   </pic:nvPicPr>
                   <pic:blipFill>
-                    <a:blip r:embed="rId11">
+                    <a:blip r:embed="rId12">
                       <a:extLst>
                         <a:ext uri="{28A0092B-C50C-407E-A947-70E740481C1C}">
                           <a14:useLocalDpi xmlns:a14="http://schemas.microsoft.com/office/drawing/2010/main" val="0"/>
@@ -792,10 +797,1830 @@
       <w:pPr>
         <w:bidi/>
         <w:rPr>
-          <w:rFonts w:hint="cs"/>
-          <w:lang w:val="en-US"/>
-        </w:rPr>
-      </w:pPr>
+          <w:rtl/>
+          <w:lang w:val="en-US"/>
+        </w:rPr>
+      </w:pPr>
+    </w:p>
+    <w:p>
+      <w:pPr>
+        <w:bidi/>
+        <w:rPr>
+          <w:rtl/>
+          <w:lang w:val="en-US"/>
+        </w:rPr>
+      </w:pPr>
+    </w:p>
+    <w:p>
+      <w:pPr>
+        <w:bidi/>
+        <w:rPr>
+          <w:rtl/>
+          <w:lang w:val="en-US"/>
+        </w:rPr>
+      </w:pPr>
+    </w:p>
+    <w:p>
+      <w:pPr>
+        <w:bidi/>
+        <w:rPr>
+          <w:rtl/>
+          <w:lang w:val="en-US"/>
+        </w:rPr>
+      </w:pPr>
+    </w:p>
+    <w:p>
+      <w:pPr>
+        <w:bidi/>
+        <w:rPr>
+          <w:rtl/>
+          <w:lang w:val="en-US"/>
+        </w:rPr>
+      </w:pPr>
+    </w:p>
+    <w:p>
+      <w:pPr>
+        <w:bidi/>
+        <w:rPr>
+          <w:rtl/>
+          <w:lang w:val="en-US"/>
+        </w:rPr>
+      </w:pPr>
+    </w:p>
+    <w:p>
+      <w:pPr>
+        <w:bidi/>
+        <w:rPr>
+          <w:rtl/>
+          <w:lang w:val="en-US"/>
+        </w:rPr>
+      </w:pPr>
+    </w:p>
+    <w:p>
+      <w:pPr>
+        <w:bidi/>
+        <w:rPr>
+          <w:rtl/>
+          <w:lang w:val="en-US"/>
+        </w:rPr>
+      </w:pPr>
+    </w:p>
+    <w:p>
+      <w:pPr>
+        <w:bidi/>
+        <w:rPr>
+          <w:rtl/>
+          <w:lang w:val="en-US"/>
+        </w:rPr>
+      </w:pPr>
+    </w:p>
+    <w:p>
+      <w:pPr>
+        <w:bidi/>
+        <w:rPr>
+          <w:rtl/>
+          <w:lang w:val="en-US"/>
+        </w:rPr>
+      </w:pPr>
+    </w:p>
+    <w:p>
+      <w:pPr>
+        <w:bidi/>
+        <w:rPr>
+          <w:rtl/>
+          <w:lang w:val="en-US"/>
+        </w:rPr>
+      </w:pPr>
+    </w:p>
+    <w:p>
+      <w:pPr>
+        <w:bidi/>
+        <w:rPr>
+          <w:rtl/>
+          <w:lang w:val="en-US"/>
+        </w:rPr>
+      </w:pPr>
+    </w:p>
+    <w:p>
+      <w:pPr>
+        <w:bidi/>
+        <w:rPr>
+          <w:rtl/>
+          <w:lang w:val="en-US"/>
+        </w:rPr>
+      </w:pPr>
+    </w:p>
+    <w:p>
+      <w:pPr>
+        <w:bidi/>
+        <w:rPr>
+          <w:rtl/>
+          <w:lang w:val="en-US"/>
+        </w:rPr>
+      </w:pPr>
+    </w:p>
+    <w:p>
+      <w:pPr>
+        <w:bidi/>
+        <w:rPr>
+          <w:rtl/>
+          <w:lang w:val="en-US"/>
+        </w:rPr>
+      </w:pPr>
+    </w:p>
+    <w:p>
+      <w:pPr>
+        <w:bidi/>
+        <w:rPr>
+          <w:rtl/>
+          <w:lang w:val="en-US"/>
+        </w:rPr>
+      </w:pPr>
+    </w:p>
+    <w:p>
+      <w:pPr>
+        <w:bidi/>
+        <w:rPr>
+          <w:rtl/>
+          <w:lang w:val="en-US"/>
+        </w:rPr>
+      </w:pPr>
+    </w:p>
+    <w:p>
+      <w:pPr>
+        <w:bidi/>
+        <w:rPr>
+          <w:rtl/>
+          <w:lang w:val="en-US"/>
+        </w:rPr>
+      </w:pPr>
+    </w:p>
+    <w:p>
+      <w:pPr>
+        <w:bidi/>
+        <w:rPr>
+          <w:rFonts w:hint="cs"/>
+          <w:rtl/>
+          <w:lang w:val="en-US"/>
+        </w:rPr>
+      </w:pPr>
+      <w:r>
+        <w:rPr>
+          <w:rFonts w:hint="cs"/>
+          <w:rtl/>
+          <w:lang w:val="en-US"/>
+        </w:rPr>
+        <w:lastRenderedPageBreak/>
+        <w:t>בס"ד</w:t>
+      </w:r>
+    </w:p>
+    <w:p>
+      <w:pPr>
+        <w:jc w:val="center"/>
+        <w:rPr>
+          <w:b/>
+          <w:bCs/>
+          <w:sz w:val="32"/>
+          <w:szCs w:val="32"/>
+          <w:rtl/>
+          <w:lang w:val="en-US"/>
+        </w:rPr>
+      </w:pPr>
+      <w:r>
+        <w:rPr>
+          <w:rFonts w:hint="cs"/>
+          <w:b/>
+          <w:bCs/>
+          <w:sz w:val="32"/>
+          <w:szCs w:val="32"/>
+          <w:rtl/>
+          <w:lang w:val="en-US"/>
+        </w:rPr>
+        <w:t xml:space="preserve">תכנית מס' 2 </w:t>
+      </w:r>
+      <w:r>
+        <w:rPr>
+          <w:b/>
+          <w:bCs/>
+          <w:sz w:val="32"/>
+          <w:szCs w:val="32"/>
+          <w:rtl/>
+          <w:lang w:val="en-US"/>
+        </w:rPr>
+        <w:t>–</w:t>
+      </w:r>
+    </w:p>
+    <w:p>
+      <w:pPr>
+        <w:pStyle w:val="NoSpacing"/>
+        <w:jc w:val="right"/>
+        <w:rPr>
+          <w:b/>
+          <w:bCs/>
+          <w:lang w:val="en-US"/>
+        </w:rPr>
+      </w:pPr>
+      <w:r>
+        <w:rPr>
+          <w:b/>
+          <w:bCs/>
+          <w:sz w:val="28"/>
+          <w:szCs w:val="28"/>
+          <w:rtl/>
+        </w:rPr>
+        <w:t xml:space="preserve"> </w:t>
+      </w:r>
+      <w:r>
+        <w:rPr>
+          <w:rStyle w:val="HTMLCode"/>
+          <w:rFonts w:asciiTheme="minorHAnsi" w:eastAsiaTheme="majorEastAsia" w:hAnsiTheme="minorHAnsi" w:cstheme="minorHAnsi"/>
+          <w:b/>
+          <w:bCs/>
+          <w:sz w:val="22"/>
+          <w:szCs w:val="22"/>
+        </w:rPr>
+        <w:t>get_employee_for_shift</w:t>
+      </w:r>
+      <w:r>
+        <w:rPr>
+          <w:b/>
+          <w:bCs/>
+          <w:lang w:val="en-US"/>
+        </w:rPr>
+        <w:t xml:space="preserve">  </w:t>
+      </w:r>
+      <w:r>
+        <w:rPr>
+          <w:b/>
+          <w:bCs/>
+          <w:sz w:val="28"/>
+          <w:szCs w:val="28"/>
+          <w:rtl/>
+        </w:rPr>
+        <w:t>הפונקציה</w:t>
+      </w:r>
+      <w:r>
+        <w:rPr>
+          <w:rFonts w:hint="cs"/>
+          <w:b/>
+          <w:bCs/>
+          <w:sz w:val="28"/>
+          <w:szCs w:val="28"/>
+          <w:rtl/>
+        </w:rPr>
+        <w:t xml:space="preserve"> - </w:t>
+      </w:r>
+      <w:r>
+        <w:rPr>
+          <w:b/>
+          <w:bCs/>
+          <w:sz w:val="28"/>
+          <w:szCs w:val="28"/>
+          <w:lang w:val="en-US"/>
+        </w:rPr>
+        <w:t xml:space="preserve"> </w:t>
+      </w:r>
+    </w:p>
+    <w:p>
+      <w:pPr>
+        <w:pStyle w:val="NoSpacing"/>
+        <w:jc w:val="right"/>
+        <w:rPr>
+          <w:rFonts w:hint="cs"/>
+          <w:rtl/>
+          <w:lang w:val="en-US"/>
+        </w:rPr>
+      </w:pPr>
+      <w:r>
+        <w:rPr>
+          <w:rFonts w:hint="cs"/>
+          <w:rtl/>
+          <w:lang w:val="en-US"/>
+        </w:rPr>
+        <w:t>הפונקציה מקבלת כפרמטר זמן התחלה של משמרת, ומחזירה את מספר העובד שמתאים לביצוע משמרת הזו.</w:t>
+      </w:r>
+      <w:r>
+        <w:rPr>
+          <w:rtl/>
+          <w:lang w:val="en-US"/>
+        </w:rPr>
+        <w:br/>
+      </w:r>
+      <w:r>
+        <w:rPr>
+          <w:rFonts w:hint="cs"/>
+          <w:rtl/>
+          <w:lang w:val="en-US"/>
+        </w:rPr>
+        <w:t>אם אין עובד מתאים הפונקציה מחזירה שגיאה עם הודעה מתאימה.</w:t>
+      </w:r>
+    </w:p>
+    <w:p>
+      <w:pPr>
+        <w:pStyle w:val="NoSpacing"/>
+        <w:jc w:val="right"/>
+        <w:rPr>
+          <w:rFonts w:hint="cs"/>
+          <w:b/>
+          <w:bCs/>
+          <w:lang w:val="en-US"/>
+        </w:rPr>
+      </w:pPr>
+      <w:r>
+        <w:rPr>
+          <w:b/>
+          <w:bCs/>
+          <w:rtl/>
+          <w:lang w:val="en-US"/>
+        </w:rPr>
+        <w:t>עובד שעבר הכשרה ספציפית</w:t>
+      </w:r>
+      <w:r>
+        <w:rPr>
+          <w:rFonts w:hint="cs"/>
+          <w:b/>
+          <w:bCs/>
+          <w:rtl/>
+          <w:lang w:val="en-US"/>
+        </w:rPr>
+        <w:t>:</w:t>
+      </w:r>
+    </w:p>
+    <w:p>
+      <w:pPr>
+        <w:pStyle w:val="NoSpacing"/>
+        <w:jc w:val="right"/>
+        <w:rPr>
+          <w:lang w:val="en-US"/>
+        </w:rPr>
+      </w:pPr>
+      <w:r>
+        <w:rPr>
+          <w:lang w:val="en-US"/>
+        </w:rPr>
+        <w:t>"Succession Planning Seminar"</w:t>
+      </w:r>
+      <w:r>
+        <w:rPr>
+          <w:lang w:val="en-US"/>
+        </w:rPr>
+        <w:t xml:space="preserve">-  </w:t>
+      </w:r>
+      <w:r>
+        <w:rPr>
+          <w:rtl/>
+          <w:lang w:val="en-US"/>
+        </w:rPr>
+        <w:t>הכשרה בשם</w:t>
+      </w:r>
+      <w:r>
+        <w:rPr>
+          <w:lang w:val="en-US"/>
+        </w:rPr>
+        <w:t xml:space="preserve"> </w:t>
+      </w:r>
+    </w:p>
+    <w:p>
+      <w:pPr>
+        <w:pStyle w:val="NoSpacing"/>
+        <w:jc w:val="right"/>
+        <w:rPr>
+          <w:lang w:val="en-US"/>
+        </w:rPr>
+      </w:pPr>
+      <w:r>
+        <w:rPr>
+          <w:rtl/>
+          <w:lang w:val="en-US"/>
+        </w:rPr>
+        <w:t>עובד שלא עובד במשמרת באותו הזמן</w:t>
+      </w:r>
+      <w:r>
+        <w:rPr>
+          <w:rFonts w:hint="cs"/>
+          <w:rtl/>
+          <w:lang w:val="en-US"/>
+        </w:rPr>
+        <w:t>.</w:t>
+      </w:r>
+    </w:p>
+    <w:p>
+      <w:pPr>
+        <w:pStyle w:val="NoSpacing"/>
+        <w:jc w:val="right"/>
+        <w:rPr>
+          <w:lang w:val="en-US"/>
+        </w:rPr>
+      </w:pPr>
+      <w:r>
+        <w:rPr>
+          <w:rFonts w:hint="cs"/>
+          <w:rtl/>
+          <w:lang w:val="en-US"/>
+        </w:rPr>
+        <w:t xml:space="preserve">    </w:t>
+      </w:r>
+      <w:r>
+        <w:rPr>
+          <w:lang w:val="en-US"/>
+        </w:rPr>
+        <w:t>(</w:t>
+      </w:r>
+      <w:r>
+        <w:rPr>
+          <w:rFonts w:ascii="Courier New" w:hAnsi="Courier New" w:cs="Courier New"/>
+          <w:sz w:val="20"/>
+          <w:szCs w:val="20"/>
+          <w:lang w:val="en-US"/>
+        </w:rPr>
+        <w:t>shift_start_time</w:t>
+      </w:r>
+      <w:r>
+        <w:rPr>
+          <w:lang w:val="en-US"/>
+        </w:rPr>
+        <w:t>)</w:t>
+      </w:r>
+      <w:r>
+        <w:rPr>
+          <w:lang w:val="en-US"/>
+        </w:rPr>
+        <w:t xml:space="preserve"> - </w:t>
+      </w:r>
+      <w:r>
+        <w:rPr>
+          <w:rtl/>
+          <w:lang w:val="en-US"/>
+        </w:rPr>
+        <w:t>התנאי שהעובד לא עובד במשמרת באותו זמן המשמרת המבוקשת</w:t>
+      </w:r>
+      <w:r>
+        <w:rPr>
+          <w:lang w:val="en-US"/>
+        </w:rPr>
+        <w:t xml:space="preserve"> </w:t>
+      </w:r>
+    </w:p>
+    <w:p>
+      <w:pPr>
+        <w:pStyle w:val="NoSpacing"/>
+        <w:jc w:val="right"/>
+        <w:rPr>
+          <w:rFonts w:hint="cs"/>
+          <w:lang w:val="en-US"/>
+        </w:rPr>
+      </w:pPr>
+      <w:r>
+        <w:rPr>
+          <w:rtl/>
+          <w:lang w:val="en-US"/>
+        </w:rPr>
+        <w:t>עובד עם פחות משמרות</w:t>
+      </w:r>
+      <w:r>
+        <w:rPr>
+          <w:rFonts w:hint="cs"/>
+          <w:rtl/>
+          <w:lang w:val="en-US"/>
+        </w:rPr>
+        <w:t xml:space="preserve"> - </w:t>
+      </w:r>
+    </w:p>
+    <w:p>
+      <w:pPr>
+        <w:pStyle w:val="NoSpacing"/>
+        <w:jc w:val="right"/>
+        <w:rPr>
+          <w:lang w:val="en-US"/>
+        </w:rPr>
+      </w:pPr>
+      <w:r>
+        <w:rPr>
+          <w:rtl/>
+          <w:lang w:val="en-US"/>
+        </w:rPr>
+        <w:t>מבין העובדים המתאימים, העובד עם מספר המשמרות הנמוך ביותר ייבחר, בתנאי שמספר המשמרות שלו נמוך מ-</w:t>
+      </w:r>
+      <w:r>
+        <w:rPr>
+          <w:rFonts w:hint="cs"/>
+          <w:rtl/>
+          <w:lang w:val="en-US"/>
+        </w:rPr>
+        <w:t>3</w:t>
+      </w:r>
+    </w:p>
+    <w:p>
+      <w:pPr>
+        <w:jc w:val="right"/>
+        <w:rPr>
+          <w:rFonts w:cstheme="minorHAnsi"/>
+          <w:b/>
+          <w:bCs/>
+          <w:sz w:val="22"/>
+          <w:szCs w:val="22"/>
+          <w:lang w:val="en-US"/>
+        </w:rPr>
+      </w:pPr>
+      <w:r>
+        <w:rPr>
+          <w:rFonts w:cs="Arial"/>
+          <w:b/>
+          <w:bCs/>
+          <w:sz w:val="22"/>
+          <w:szCs w:val="22"/>
+          <w:rtl/>
+          <w:lang w:val="en-US"/>
+        </w:rPr>
+        <w:t>התועלת שזה מביא לארגון</w:t>
+      </w:r>
+      <w:r>
+        <w:rPr>
+          <w:rFonts w:cs="Arial" w:hint="cs"/>
+          <w:b/>
+          <w:bCs/>
+          <w:sz w:val="22"/>
+          <w:szCs w:val="22"/>
+          <w:rtl/>
+          <w:lang w:val="en-US"/>
+        </w:rPr>
+        <w:t xml:space="preserve"> -</w:t>
+      </w:r>
+    </w:p>
+    <w:p>
+      <w:pPr>
+        <w:pStyle w:val="NoSpacing"/>
+        <w:jc w:val="right"/>
+        <w:rPr>
+          <w:rFonts w:cstheme="minorHAnsi"/>
+          <w:b/>
+          <w:bCs/>
+          <w:rtl/>
+          <w:lang w:val="en-US"/>
+        </w:rPr>
+      </w:pPr>
+      <w:r>
+        <w:rPr>
+          <w:rtl/>
+          <w:lang w:val="en-US"/>
+        </w:rPr>
+        <w:t>הפונקציה מבטיחה שהמשמרות יאוישו רק על ידי עובדים שמתאימים וזמינים למשמרת מסוימת. זה תורם לחלוקה יעילה של כוח האדם ולשמירה על רמת שירות גבוהה</w:t>
+      </w:r>
+      <w:r>
+        <w:rPr>
+          <w:lang w:val="en-US"/>
+        </w:rPr>
+        <w:br/>
+      </w:r>
+      <w:r>
+        <w:rPr>
+          <w:rFonts w:cstheme="minorHAnsi" w:hint="cs"/>
+          <w:b/>
+          <w:bCs/>
+          <w:rtl/>
+          <w:lang w:val="en-US"/>
+        </w:rPr>
+        <w:t xml:space="preserve">צילום מסך של הפונקציה </w:t>
+      </w:r>
+      <w:r>
+        <w:rPr>
+          <w:rFonts w:cstheme="minorHAnsi"/>
+          <w:b/>
+          <w:bCs/>
+          <w:rtl/>
+          <w:lang w:val="en-US"/>
+        </w:rPr>
+        <w:t>–</w:t>
+      </w:r>
+    </w:p>
+    <w:p>
+      <w:pPr>
+        <w:pStyle w:val="NoSpacing"/>
+        <w:jc w:val="right"/>
+        <w:rPr>
+          <w:rFonts w:cstheme="minorHAnsi" w:hint="cs"/>
+          <w:rtl/>
+          <w:lang w:val="en-US"/>
+        </w:rPr>
+      </w:pPr>
+      <w:r>
+        <w:rPr>
+          <w:rFonts w:cstheme="minorHAnsi"/>
+          <w:lang w:val="en-US"/>
+        </w:rPr>
+        <w:drawing>
+          <wp:inline distT="0" distB="0" distL="0" distR="0" wp14:anchorId="383113ED" wp14:editId="300111E0">
+            <wp:extent cx="5731510" cy="5152390"/>
+            <wp:effectExtent l="0" t="0" r="2540" b="0"/>
+            <wp:docPr id="1745122155" name="Picture 1"/>
+            <wp:cNvGraphicFramePr>
+              <a:graphicFrameLocks xmlns:a="http://schemas.openxmlformats.org/drawingml/2006/main" noChangeAspect="1"/>
+            </wp:cNvGraphicFramePr>
+            <a:graphic xmlns:a="http://schemas.openxmlformats.org/drawingml/2006/main">
+              <a:graphicData uri="http://schemas.openxmlformats.org/drawingml/2006/picture">
+                <pic:pic xmlns:pic="http://schemas.openxmlformats.org/drawingml/2006/picture">
+                  <pic:nvPicPr>
+                    <pic:cNvPr id="1745122155" name=""/>
+                    <pic:cNvPicPr/>
+                  </pic:nvPicPr>
+                  <pic:blipFill>
+                    <a:blip r:embed="rId13"/>
+                    <a:stretch>
+                      <a:fillRect/>
+                    </a:stretch>
+                  </pic:blipFill>
+                  <pic:spPr>
+                    <a:xfrm>
+                      <a:off x="0" y="0"/>
+                      <a:ext cx="5731510" cy="5152390"/>
+                    </a:xfrm>
+                    <a:prstGeom prst="rect">
+                      <a:avLst/>
+                    </a:prstGeom>
+                  </pic:spPr>
+                </pic:pic>
+              </a:graphicData>
+            </a:graphic>
+          </wp:inline>
+        </w:drawing>
+      </w:r>
+    </w:p>
+    <w:p>
+      <w:pPr>
+        <w:jc w:val="right"/>
+        <w:rPr>
+          <w:rFonts w:cstheme="minorHAnsi"/>
+          <w:sz w:val="22"/>
+          <w:szCs w:val="22"/>
+          <w:lang w:val="en-US"/>
+        </w:rPr>
+      </w:pPr>
+    </w:p>
+    <w:p>
+      <w:pPr>
+        <w:jc w:val="right"/>
+        <w:rPr>
+          <w:rFonts w:cstheme="minorHAnsi"/>
+          <w:sz w:val="22"/>
+          <w:szCs w:val="22"/>
+          <w:lang w:val="en-US"/>
+        </w:rPr>
+      </w:pPr>
+    </w:p>
+    <w:p>
+      <w:pPr>
+        <w:jc w:val="right"/>
+        <w:rPr>
+          <w:rFonts w:cstheme="minorHAnsi"/>
+          <w:sz w:val="22"/>
+          <w:szCs w:val="22"/>
+          <w:lang w:val="en-US"/>
+        </w:rPr>
+      </w:pPr>
+    </w:p>
+    <w:p>
+      <w:pPr>
+        <w:jc w:val="right"/>
+        <w:rPr>
+          <w:rFonts w:cstheme="minorHAnsi"/>
+          <w:sz w:val="22"/>
+          <w:szCs w:val="22"/>
+          <w:lang w:val="en-US"/>
+        </w:rPr>
+      </w:pPr>
+    </w:p>
+    <w:p>
+      <w:pPr>
+        <w:jc w:val="right"/>
+        <w:rPr>
+          <w:rFonts w:cstheme="minorHAnsi"/>
+          <w:sz w:val="22"/>
+          <w:szCs w:val="22"/>
+          <w:rtl/>
+          <w:lang w:val="en-US"/>
+        </w:rPr>
+      </w:pPr>
+      <w:r>
+        <w:rPr>
+          <w:rFonts w:cstheme="minorHAnsi" w:hint="cs"/>
+          <w:sz w:val="22"/>
+          <w:szCs w:val="22"/>
+          <w:rtl/>
+          <w:lang w:val="en-US"/>
+        </w:rPr>
+        <w:t>בס"ד</w:t>
+      </w:r>
+    </w:p>
+    <w:p>
+      <w:pPr>
+        <w:jc w:val="right"/>
+        <w:rPr>
+          <w:rFonts w:cstheme="minorHAnsi"/>
+          <w:sz w:val="22"/>
+          <w:szCs w:val="22"/>
+          <w:lang w:val="en-US"/>
+        </w:rPr>
+      </w:pPr>
+      <w:r>
+        <w:rPr>
+          <w:rFonts w:cstheme="minorHAnsi"/>
+          <w:sz w:val="22"/>
+          <w:szCs w:val="22"/>
+          <w:lang w:val="en-US"/>
+        </w:rPr>
+        <w:t>create_and_assign_shifts</w:t>
+      </w:r>
+      <w:r>
+        <w:rPr>
+          <w:rFonts w:cstheme="minorHAnsi"/>
+          <w:sz w:val="22"/>
+          <w:szCs w:val="22"/>
+          <w:lang w:val="en-US"/>
+        </w:rPr>
+        <w:t xml:space="preserve"> </w:t>
+      </w:r>
+      <w:r>
+        <w:rPr>
+          <w:rFonts w:cstheme="minorHAnsi"/>
+          <w:sz w:val="22"/>
+          <w:szCs w:val="22"/>
+          <w:lang w:val="en-US"/>
+        </w:rPr>
+        <w:t xml:space="preserve">- </w:t>
+      </w:r>
+      <w:r>
+        <w:rPr>
+          <w:rFonts w:cs="Arial"/>
+          <w:sz w:val="22"/>
+          <w:szCs w:val="22"/>
+          <w:rtl/>
+          <w:lang w:val="en-US"/>
+        </w:rPr>
+        <w:t>פרוצדורת</w:t>
+      </w:r>
+    </w:p>
+    <w:p>
+      <w:pPr>
+        <w:jc w:val="right"/>
+        <w:rPr>
+          <w:rFonts w:cs="Arial"/>
+          <w:sz w:val="22"/>
+          <w:szCs w:val="22"/>
+          <w:lang w:val="en-US"/>
+        </w:rPr>
+      </w:pPr>
+      <w:r>
+        <w:rPr>
+          <w:rtl/>
+          <w:lang w:val="en-US"/>
+        </w:rPr>
+        <w:t>מה היא עושה</w:t>
+      </w:r>
+      <w:r>
+        <w:rPr>
+          <w:rFonts w:hint="cs"/>
+          <w:rtl/>
+          <w:lang w:val="en-US"/>
+        </w:rPr>
+        <w:t>?</w:t>
+      </w:r>
+      <w:r>
+        <w:rPr>
+          <w:rtl/>
+          <w:lang w:val="en-US"/>
+        </w:rPr>
+        <w:br/>
+      </w:r>
+      <w:r>
+        <w:rPr>
+          <w:rFonts w:cs="Arial"/>
+          <w:sz w:val="22"/>
+          <w:szCs w:val="22"/>
+          <w:rtl/>
+          <w:lang w:val="en-US"/>
+        </w:rPr>
+        <w:t>הפרוצדורה מאפשרת לבצע שיבוץ אוטומטי של עובדים למשמרות על בסיס תאריכים נתונים. היא מפשטת את תהליך השיבוץ ומבטיחה שכל המשמרות יאושרו בצורה אופטימלית. בנוסף, טיפול בשגיאות מאפשר לזהות בעיות בשיבוץ ולפתור אותן במהירות</w:t>
+      </w:r>
+      <w:r>
+        <w:rPr>
+          <w:rFonts w:cs="Arial" w:hint="cs"/>
+          <w:sz w:val="22"/>
+          <w:szCs w:val="22"/>
+          <w:rtl/>
+          <w:lang w:val="en-US"/>
+        </w:rPr>
+        <w:t>.</w:t>
+      </w:r>
+    </w:p>
+    <w:p>
+      <w:pPr>
+        <w:jc w:val="right"/>
+        <w:rPr>
+          <w:rFonts w:cstheme="minorHAnsi"/>
+          <w:b/>
+          <w:bCs/>
+          <w:sz w:val="22"/>
+          <w:szCs w:val="22"/>
+          <w:lang w:val="en-US"/>
+        </w:rPr>
+      </w:pPr>
+      <w:r>
+        <w:rPr>
+          <w:rFonts w:cs="Arial"/>
+          <w:b/>
+          <w:bCs/>
+          <w:sz w:val="22"/>
+          <w:szCs w:val="22"/>
+          <w:rtl/>
+          <w:lang w:val="en-US"/>
+        </w:rPr>
+        <w:t>התועלת שזה מביא לארגון</w:t>
+      </w:r>
+      <w:r>
+        <w:rPr>
+          <w:rFonts w:cs="Arial" w:hint="cs"/>
+          <w:b/>
+          <w:bCs/>
+          <w:sz w:val="22"/>
+          <w:szCs w:val="22"/>
+          <w:rtl/>
+          <w:lang w:val="en-US"/>
+        </w:rPr>
+        <w:t xml:space="preserve"> </w:t>
+      </w:r>
+      <w:r>
+        <w:rPr>
+          <w:rFonts w:cs="Arial" w:hint="cs"/>
+          <w:b/>
+          <w:bCs/>
+          <w:sz w:val="22"/>
+          <w:szCs w:val="22"/>
+          <w:rtl/>
+          <w:lang w:val="en-US"/>
+        </w:rPr>
+        <w:t>-</w:t>
+      </w:r>
+    </w:p>
+    <w:p>
+      <w:pPr>
+        <w:pStyle w:val="NoSpacing"/>
+        <w:jc w:val="right"/>
+        <w:rPr>
+          <w:rFonts w:cstheme="minorHAnsi"/>
+          <w:b/>
+          <w:bCs/>
+          <w:sz w:val="22"/>
+          <w:szCs w:val="22"/>
+          <w:lang w:val="en-US"/>
+        </w:rPr>
+      </w:pPr>
+      <w:r>
+        <w:rPr>
+          <w:rStyle w:val="HTMLCode"/>
+          <w:rFonts w:eastAsiaTheme="majorEastAsia"/>
+        </w:rPr>
+        <w:t>create_and_assign_shifts</w:t>
+      </w:r>
+      <w:r>
+        <w:rPr>
+          <w:rStyle w:val="HTMLCode"/>
+          <w:rFonts w:eastAsiaTheme="majorEastAsia"/>
+          <w:lang w:val="en-US"/>
+        </w:rPr>
+        <w:t xml:space="preserve"> -</w:t>
+      </w:r>
+      <w:r>
+        <w:rPr>
+          <w:lang w:val="en-US"/>
+        </w:rPr>
+        <w:t xml:space="preserve">  </w:t>
+      </w:r>
+      <w:r>
+        <w:rPr>
+          <w:rtl/>
+        </w:rPr>
+        <w:t>הפרוצדורה</w:t>
+      </w:r>
+      <w:r>
+        <w:rPr>
+          <w:lang w:val="en-US"/>
+        </w:rPr>
+        <w:t xml:space="preserve"> </w:t>
+      </w:r>
+      <w:r>
+        <w:rPr>
+          <w:rtl/>
+        </w:rPr>
+        <w:br/>
+      </w:r>
+      <w:r>
+        <w:rPr>
+          <w:rtl/>
+        </w:rPr>
+        <w:t xml:space="preserve">מהווה כלי יעיל לארגון לניהול המשמרות והקצאת העובדים בצורה אוטומטית ומבוססת על זמינות </w:t>
+      </w:r>
+      <w:r>
+        <w:rPr>
+          <w:lang w:val="en-US"/>
+        </w:rPr>
+        <w:t>.</w:t>
+      </w:r>
+      <w:r>
+        <w:rPr>
+          <w:rtl/>
+        </w:rPr>
+        <w:t>וכשירות, ובכך תורמת לשיפור התפעול היום-יומי ולניהול יעיל של המשאבים האנושיים בארגון</w:t>
+      </w:r>
+      <w:r>
+        <w:rPr>
+          <w:rFonts w:cs="Arial"/>
+          <w:b/>
+          <w:bCs/>
+          <w:sz w:val="22"/>
+          <w:szCs w:val="22"/>
+          <w:rtl/>
+          <w:lang w:val="en-US"/>
+        </w:rPr>
+        <w:t xml:space="preserve"> </w:t>
+      </w:r>
+    </w:p>
+    <w:p>
+      <w:pPr>
+        <w:jc w:val="right"/>
+        <w:rPr>
+          <w:rFonts w:cstheme="minorHAnsi" w:hint="cs"/>
+          <w:sz w:val="22"/>
+          <w:szCs w:val="22"/>
+          <w:lang w:val="en-US"/>
+        </w:rPr>
+      </w:pPr>
+      <w:r>
+        <w:rPr>
+          <w:rFonts w:cs="Arial" w:hint="cs"/>
+          <w:b/>
+          <w:bCs/>
+          <w:sz w:val="22"/>
+          <w:szCs w:val="22"/>
+          <w:rtl/>
+          <w:lang w:val="en-US"/>
+        </w:rPr>
+        <w:t xml:space="preserve">צילום מסך של הפרוצדורה - </w:t>
+      </w:r>
+      <w:r>
+        <w:rPr>
+          <w:rFonts w:cs="Arial"/>
+          <w:sz w:val="22"/>
+          <w:szCs w:val="22"/>
+          <w:rtl/>
+          <w:lang w:val="en-US"/>
+        </w:rPr>
+        <w:br/>
+      </w:r>
+      <w:r>
+        <w:rPr>
+          <w:rFonts w:cstheme="minorHAnsi"/>
+          <w:sz w:val="22"/>
+          <w:szCs w:val="22"/>
+          <w:lang w:val="en-US"/>
+        </w:rPr>
+        <w:drawing>
+          <wp:inline distT="0" distB="0" distL="0" distR="0" wp14:anchorId="79A51A54" wp14:editId="779A2B62">
+            <wp:extent cx="5731510" cy="3744595"/>
+            <wp:effectExtent l="0" t="0" r="2540" b="8255"/>
+            <wp:docPr id="318680817" name="Picture 1" descr="A computer screen shot of a program code&#10;&#10;Description automatically generated"/>
+            <wp:cNvGraphicFramePr>
+              <a:graphicFrameLocks xmlns:a="http://schemas.openxmlformats.org/drawingml/2006/main" noChangeAspect="1"/>
+            </wp:cNvGraphicFramePr>
+            <a:graphic xmlns:a="http://schemas.openxmlformats.org/drawingml/2006/main">
+              <a:graphicData uri="http://schemas.openxmlformats.org/drawingml/2006/picture">
+                <pic:pic xmlns:pic="http://schemas.openxmlformats.org/drawingml/2006/picture">
+                  <pic:nvPicPr>
+                    <pic:cNvPr id="318680817" name="Picture 1" descr="A computer screen shot of a program code&#10;&#10;Description automatically generated"/>
+                    <pic:cNvPicPr/>
+                  </pic:nvPicPr>
+                  <pic:blipFill>
+                    <a:blip r:embed="rId14"/>
+                    <a:stretch>
+                      <a:fillRect/>
+                    </a:stretch>
+                  </pic:blipFill>
+                  <pic:spPr>
+                    <a:xfrm>
+                      <a:off x="0" y="0"/>
+                      <a:ext cx="5731510" cy="3744595"/>
+                    </a:xfrm>
+                    <a:prstGeom prst="rect">
+                      <a:avLst/>
+                    </a:prstGeom>
+                  </pic:spPr>
+                </pic:pic>
+              </a:graphicData>
+            </a:graphic>
+          </wp:inline>
+        </w:drawing>
+      </w:r>
+    </w:p>
+    <w:p>
+      <w:pPr>
+        <w:rPr>
+          <w:rFonts w:cstheme="minorHAnsi"/>
+          <w:sz w:val="22"/>
+          <w:szCs w:val="22"/>
+          <w:lang w:val="en-US"/>
+        </w:rPr>
+      </w:pPr>
+    </w:p>
+    <w:p>
+      <w:pPr>
+        <w:rPr>
+          <w:rFonts w:cstheme="minorHAnsi"/>
+          <w:sz w:val="22"/>
+          <w:szCs w:val="22"/>
+          <w:lang w:val="en-US"/>
+        </w:rPr>
+      </w:pPr>
+    </w:p>
+    <w:p>
+      <w:pPr>
+        <w:rPr>
+          <w:rFonts w:cstheme="minorHAnsi"/>
+          <w:sz w:val="22"/>
+          <w:szCs w:val="22"/>
+          <w:lang w:val="en-US"/>
+        </w:rPr>
+      </w:pPr>
+    </w:p>
+    <w:p>
+      <w:pPr>
+        <w:rPr>
+          <w:rFonts w:cstheme="minorHAnsi"/>
+          <w:sz w:val="22"/>
+          <w:szCs w:val="22"/>
+          <w:lang w:val="en-US"/>
+        </w:rPr>
+      </w:pPr>
+    </w:p>
+    <w:p>
+      <w:pPr>
+        <w:rPr>
+          <w:rFonts w:cstheme="minorHAnsi"/>
+          <w:sz w:val="22"/>
+          <w:szCs w:val="22"/>
+          <w:lang w:val="en-US"/>
+        </w:rPr>
+      </w:pPr>
+    </w:p>
+    <w:p>
+      <w:pPr>
+        <w:rPr>
+          <w:rFonts w:cstheme="minorHAnsi"/>
+          <w:sz w:val="22"/>
+          <w:szCs w:val="22"/>
+          <w:lang w:val="en-US"/>
+        </w:rPr>
+      </w:pPr>
+    </w:p>
+    <w:p>
+      <w:pPr>
+        <w:rPr>
+          <w:rFonts w:cstheme="minorHAnsi"/>
+          <w:sz w:val="22"/>
+          <w:szCs w:val="22"/>
+          <w:lang w:val="en-US"/>
+        </w:rPr>
+      </w:pPr>
+    </w:p>
+    <w:p>
+      <w:pPr>
+        <w:rPr>
+          <w:rFonts w:cstheme="minorHAnsi"/>
+          <w:sz w:val="22"/>
+          <w:szCs w:val="22"/>
+          <w:lang w:val="en-US"/>
+        </w:rPr>
+      </w:pPr>
+    </w:p>
+    <w:p>
+      <w:pPr>
+        <w:jc w:val="right"/>
+        <w:rPr>
+          <w:rFonts w:cs="Arial"/>
+          <w:b/>
+          <w:bCs/>
+          <w:rtl/>
+          <w:lang w:val="en-US"/>
+        </w:rPr>
+      </w:pPr>
+      <w:r>
+        <w:rPr>
+          <w:rFonts w:hint="cs"/>
+          <w:rtl/>
+          <w:lang w:val="en-US"/>
+        </w:rPr>
+        <w:t>בס"ד</w:t>
+      </w:r>
+      <w:r>
+        <w:rPr>
+          <w:rtl/>
+          <w:lang w:val="en-US"/>
+        </w:rPr>
+        <w:br/>
+      </w:r>
+      <w:r>
+        <w:rPr>
+          <w:rtl/>
+          <w:lang w:val="en-US"/>
+        </w:rPr>
+        <w:br/>
+      </w:r>
+      <w:r>
+        <w:rPr>
+          <w:rFonts w:hint="cs"/>
+          <w:b/>
+          <w:bCs/>
+          <w:sz w:val="36"/>
+          <w:szCs w:val="36"/>
+          <w:rtl/>
+          <w:lang w:val="en-US"/>
+        </w:rPr>
+        <w:t>תכנית ראשית -</w:t>
+      </w:r>
+      <w:r>
+        <w:rPr>
+          <w:rtl/>
+          <w:lang w:val="en-US"/>
+        </w:rPr>
+        <w:br/>
+      </w:r>
+      <w:r>
+        <w:rPr>
+          <w:rFonts w:cs="Arial" w:hint="cs"/>
+          <w:b/>
+          <w:bCs/>
+          <w:rtl/>
+          <w:lang w:val="en-US"/>
+        </w:rPr>
+        <w:t xml:space="preserve">מה התכנית עושה </w:t>
+      </w:r>
+      <w:r>
+        <w:rPr>
+          <w:rFonts w:cs="Arial"/>
+          <w:b/>
+          <w:bCs/>
+          <w:rtl/>
+          <w:lang w:val="en-US"/>
+        </w:rPr>
+        <w:t>–</w:t>
+      </w:r>
+    </w:p>
+    <w:p>
+      <w:pPr>
+        <w:jc w:val="right"/>
+        <w:rPr>
+          <w:rFonts w:hint="cs"/>
+          <w:rtl/>
+          <w:lang w:val="en-US"/>
+        </w:rPr>
+      </w:pPr>
+      <w:r>
+        <w:rPr>
+          <w:kern w:val="0"/>
+          <w:lang w:val="en-US"/>
+          <w14:ligatures w14:val="none"/>
+        </w:rPr>
+        <w:t>create_and_assign_shifts</w:t>
+      </w:r>
+      <w:r>
+        <w:rPr>
+          <w:rFonts w:cs="Arial"/>
+          <w:b/>
+          <w:bCs/>
+          <w:lang w:val="en-US"/>
+        </w:rPr>
+        <w:t xml:space="preserve"> </w:t>
+      </w:r>
+      <w:r>
+        <w:rPr>
+          <w:rFonts w:cs="Arial"/>
+          <w:rtl/>
+          <w:lang w:val="en-US"/>
+        </w:rPr>
+        <w:t>בתוכנית הראשית אנו מבצעים קריאה לפרוצדורה</w:t>
+      </w:r>
+      <w:r>
+        <w:rPr>
+          <w:rFonts w:cs="Arial" w:hint="cs"/>
+          <w:rtl/>
+          <w:lang w:val="en-US"/>
+        </w:rPr>
+        <w:t xml:space="preserve"> - </w:t>
+      </w:r>
+      <w:r>
+        <w:rPr>
+          <w:rFonts w:cs="Arial"/>
+          <w:b/>
+          <w:bCs/>
+          <w:rtl/>
+          <w:lang w:val="en-US"/>
+        </w:rPr>
+        <w:br/>
+      </w:r>
+      <w:r>
+        <w:rPr>
+          <w:rFonts w:cs="Arial"/>
+          <w:rtl/>
+          <w:lang w:val="en-US"/>
+        </w:rPr>
+        <w:t>שמטרתה ליצור ולהקצות משמרות חדשות בארגון. לאחר מכן, אנו מציגים את המשמרות שנוצרו ואת העובדים שהוקצו להם. כך ניתן לוודא שהמשמרות נוצרו בצורה תקינה והעובדים שויכו להם בהתאם לזמינותם וכשירותם</w:t>
+      </w:r>
+      <w:r>
+        <w:rPr>
+          <w:rFonts w:hint="cs"/>
+          <w:rtl/>
+          <w:lang w:val="en-US"/>
+        </w:rPr>
+        <w:t>.</w:t>
+      </w:r>
+    </w:p>
+    <w:p>
+      <w:pPr>
+        <w:pStyle w:val="NoSpacing"/>
+        <w:jc w:val="right"/>
+        <w:rPr>
+          <w:rFonts w:cs="Arial"/>
+          <w:rtl/>
+          <w:lang w:val="en-US"/>
+        </w:rPr>
+      </w:pPr>
+      <w:r>
+        <w:rPr>
+          <w:rFonts w:cs="Arial"/>
+          <w:rtl/>
+          <w:lang w:val="en-US"/>
+        </w:rPr>
+        <w:t>התוכנית הראשית פועלת כמעין כלי בקרה ובדיקה לווידוא שפעולת הפרוצדורה</w:t>
+      </w:r>
+      <w:r>
+        <w:rPr>
+          <w:rFonts w:cs="Arial" w:hint="cs"/>
+          <w:rtl/>
+          <w:lang w:val="en-US"/>
+        </w:rPr>
+        <w:t xml:space="preserve"> </w:t>
+      </w:r>
+      <w:r>
+        <w:rPr>
+          <w:rFonts w:cs="Arial"/>
+          <w:rtl/>
+          <w:lang w:val="en-US"/>
+        </w:rPr>
+        <w:t xml:space="preserve">התבצעה כראוי. </w:t>
+      </w:r>
+      <w:r>
+        <w:rPr>
+          <w:lang w:val="en-US"/>
+        </w:rPr>
+        <w:t xml:space="preserve"> </w:t>
+      </w:r>
+      <w:r>
+        <w:rPr>
+          <w:rFonts w:cs="Arial"/>
+          <w:rtl/>
+          <w:lang w:val="en-US"/>
+        </w:rPr>
+        <w:t>היא מדפיסה את תוצאות השיבוץ של העובדים למשמרות, מה שתורם לשקיפות, ניהול תקין ושיפור תהליכי ניהול המשמרות בארגון</w:t>
+      </w:r>
+      <w:r>
+        <w:rPr>
+          <w:rFonts w:cs="Arial" w:hint="cs"/>
+          <w:rtl/>
+          <w:lang w:val="en-US"/>
+        </w:rPr>
+        <w:t>.</w:t>
+      </w:r>
+    </w:p>
+    <w:p>
+      <w:pPr>
+        <w:pStyle w:val="NoSpacing"/>
+        <w:jc w:val="right"/>
+        <w:rPr>
+          <w:rFonts w:cs="Arial"/>
+          <w:b/>
+          <w:bCs/>
+          <w:rtl/>
+          <w:lang w:val="en-US"/>
+        </w:rPr>
+      </w:pPr>
+      <w:r>
+        <w:rPr>
+          <w:rFonts w:cs="Arial" w:hint="cs"/>
+          <w:b/>
+          <w:bCs/>
+          <w:rtl/>
+          <w:lang w:val="en-US"/>
+        </w:rPr>
+        <w:t xml:space="preserve">צילום מסך של התכנית הראשית </w:t>
+      </w:r>
+      <w:r>
+        <w:rPr>
+          <w:rFonts w:cs="Arial"/>
+          <w:b/>
+          <w:bCs/>
+          <w:rtl/>
+          <w:lang w:val="en-US"/>
+        </w:rPr>
+        <w:t>–</w:t>
+      </w:r>
+    </w:p>
+    <w:p>
+      <w:pPr>
+        <w:pStyle w:val="NoSpacing"/>
+        <w:jc w:val="right"/>
+        <w:rPr>
+          <w:rFonts w:hint="cs"/>
+          <w:b/>
+          <w:bCs/>
+          <w:lang w:val="en-US"/>
+        </w:rPr>
+      </w:pPr>
+      <w:r>
+        <w:rPr>
+          <w:b/>
+          <w:bCs/>
+          <w:lang w:val="en-US"/>
+        </w:rPr>
+        <w:drawing>
+          <wp:inline distT="0" distB="0" distL="0" distR="0" wp14:anchorId="32BAAABE" wp14:editId="1583BAFF">
+            <wp:extent cx="5731510" cy="2232660"/>
+            <wp:effectExtent l="0" t="0" r="2540" b="0"/>
+            <wp:docPr id="1752723685" name="Picture 1"/>
+            <wp:cNvGraphicFramePr>
+              <a:graphicFrameLocks xmlns:a="http://schemas.openxmlformats.org/drawingml/2006/main" noChangeAspect="1"/>
+            </wp:cNvGraphicFramePr>
+            <a:graphic xmlns:a="http://schemas.openxmlformats.org/drawingml/2006/main">
+              <a:graphicData uri="http://schemas.openxmlformats.org/drawingml/2006/picture">
+                <pic:pic xmlns:pic="http://schemas.openxmlformats.org/drawingml/2006/picture">
+                  <pic:nvPicPr>
+                    <pic:cNvPr id="1752723685" name=""/>
+                    <pic:cNvPicPr/>
+                  </pic:nvPicPr>
+                  <pic:blipFill rotWithShape="1">
+                    <a:blip r:embed="rId15"/>
+                    <a:srcRect b="15073"/>
+                    <a:stretch/>
+                  </pic:blipFill>
+                  <pic:spPr bwMode="auto">
+                    <a:xfrm>
+                      <a:off x="0" y="0"/>
+                      <a:ext cx="5731510" cy="2232660"/>
+                    </a:xfrm>
+                    <a:prstGeom prst="rect">
+                      <a:avLst/>
+                    </a:prstGeom>
+                    <a:ln>
+                      <a:noFill/>
+                    </a:ln>
+                    <a:extLst>
+                      <a:ext uri="{53640926-AAD7-44D8-BBD7-CCE9431645EC}">
+                        <a14:shadowObscured xmlns:a14="http://schemas.microsoft.com/office/drawing/2010/main"/>
+                      </a:ext>
+                    </a:extLst>
+                  </pic:spPr>
+                </pic:pic>
+              </a:graphicData>
+            </a:graphic>
+          </wp:inline>
+        </w:drawing>
+      </w:r>
+    </w:p>
+    <w:p>
+      <w:pPr>
+        <w:pStyle w:val="NoSpacing"/>
+        <w:rPr>
+          <w:lang w:val="en-US"/>
+        </w:rPr>
+      </w:pPr>
+    </w:p>
+    <w:p>
+      <w:pPr>
+        <w:pStyle w:val="NoSpacing"/>
+        <w:jc w:val="right"/>
+        <w:rPr>
+          <w:b/>
+          <w:bCs/>
+          <w:rtl/>
+          <w:lang w:val="en-US"/>
+        </w:rPr>
+      </w:pPr>
+      <w:r>
+        <w:rPr>
+          <w:rFonts w:hint="cs"/>
+          <w:b/>
+          <w:bCs/>
+          <w:rtl/>
+          <w:lang w:val="en-US"/>
+        </w:rPr>
+        <w:t xml:space="preserve">צילום מסך של הקלט של התכנית הראשית </w:t>
+      </w:r>
+      <w:r>
+        <w:rPr>
+          <w:b/>
+          <w:bCs/>
+          <w:rtl/>
+          <w:lang w:val="en-US"/>
+        </w:rPr>
+        <w:t>–</w:t>
+      </w:r>
+    </w:p>
+    <w:p>
+      <w:pPr>
+        <w:pStyle w:val="NoSpacing"/>
+        <w:jc w:val="right"/>
+        <w:rPr>
+          <w:rFonts w:hint="cs"/>
+          <w:b/>
+          <w:bCs/>
+          <w:rtl/>
+          <w:lang w:val="en-US"/>
+        </w:rPr>
+      </w:pPr>
+      <w:r>
+        <w:rPr>
+          <w:b/>
+          <w:bCs/>
+          <w:lang w:val="en-US"/>
+        </w:rPr>
+        <w:drawing>
+          <wp:inline distT="0" distB="0" distL="0" distR="0" wp14:anchorId="0C2B295C" wp14:editId="78D13643">
+            <wp:extent cx="5731510" cy="2209800"/>
+            <wp:effectExtent l="0" t="0" r="2540" b="0"/>
+            <wp:docPr id="2109758701" name="Picture 1"/>
+            <wp:cNvGraphicFramePr>
+              <a:graphicFrameLocks xmlns:a="http://schemas.openxmlformats.org/drawingml/2006/main" noChangeAspect="1"/>
+            </wp:cNvGraphicFramePr>
+            <a:graphic xmlns:a="http://schemas.openxmlformats.org/drawingml/2006/main">
+              <a:graphicData uri="http://schemas.openxmlformats.org/drawingml/2006/picture">
+                <pic:pic xmlns:pic="http://schemas.openxmlformats.org/drawingml/2006/picture">
+                  <pic:nvPicPr>
+                    <pic:cNvPr id="2109758701" name="Picture 1"/>
+                    <pic:cNvPicPr/>
+                  </pic:nvPicPr>
+                  <pic:blipFill rotWithShape="1">
+                    <a:blip r:embed="rId16"/>
+                    <a:srcRect b="18310"/>
+                    <a:stretch/>
+                  </pic:blipFill>
+                  <pic:spPr bwMode="auto">
+                    <a:xfrm>
+                      <a:off x="0" y="0"/>
+                      <a:ext cx="5731510" cy="2209800"/>
+                    </a:xfrm>
+                    <a:prstGeom prst="rect">
+                      <a:avLst/>
+                    </a:prstGeom>
+                    <a:ln>
+                      <a:noFill/>
+                    </a:ln>
+                    <a:extLst>
+                      <a:ext uri="{53640926-AAD7-44D8-BBD7-CCE9431645EC}">
+                        <a14:shadowObscured xmlns:a14="http://schemas.microsoft.com/office/drawing/2010/main"/>
+                      </a:ext>
+                    </a:extLst>
+                  </pic:spPr>
+                </pic:pic>
+              </a:graphicData>
+            </a:graphic>
+          </wp:inline>
+        </w:drawing>
+      </w:r>
+    </w:p>
+    <w:p>
+      <w:pPr>
+        <w:pStyle w:val="NoSpacing"/>
+        <w:rPr>
+          <w:lang w:val="en-US"/>
+        </w:rPr>
+      </w:pPr>
+      <w:r>
+        <w:rPr>
+          <w:lang w:val="en-US"/>
+        </w:rPr>
+        <w:tab/>
+      </w:r>
+      <w:r>
+        <w:rPr>
+          <w:lang w:val="en-US"/>
+        </w:rPr>
+        <w:tab/>
+      </w:r>
+      <w:r>
+        <w:rPr>
+          <w:lang w:val="en-US"/>
+        </w:rPr>
+        <w:tab/>
+      </w:r>
+      <w:r>
+        <w:rPr>
+          <w:lang w:val="en-US"/>
+        </w:rPr>
+        <w:tab/>
+      </w:r>
+      <w:r>
+        <w:rPr>
+          <w:lang w:val="en-US"/>
+        </w:rPr>
+        <w:tab/>
+      </w:r>
+      <w:r>
+        <w:rPr>
+          <w:lang w:val="en-US"/>
+        </w:rPr>
+        <w:tab/>
+      </w:r>
+      <w:r>
+        <w:rPr>
+          <w:lang w:val="en-US"/>
+        </w:rPr>
+        <w:tab/>
+      </w:r>
+      <w:r>
+        <w:rPr>
+          <w:lang w:val="en-US"/>
+        </w:rPr>
+        <w:tab/>
+      </w:r>
+      <w:r>
+        <w:rPr>
+          <w:lang w:val="en-US"/>
+        </w:rPr>
+        <w:tab/>
+      </w:r>
+      <w:r>
+        <w:rPr>
+          <w:lang w:val="en-US"/>
+        </w:rPr>
+        <w:tab/>
+      </w:r>
+      <w:r>
+        <w:rPr>
+          <w:lang w:val="en-US"/>
+        </w:rPr>
+        <w:tab/>
+      </w:r>
+      <w:r>
+        <w:rPr>
+          <w:lang w:val="en-US"/>
+        </w:rPr>
+        <w:tab/>
+      </w:r>
+      <w:r>
+        <w:rPr>
+          <w:lang w:val="en-US"/>
+        </w:rPr>
+        <w:tab/>
+      </w:r>
+    </w:p>
+    <w:p>
+      <w:pPr>
+        <w:pStyle w:val="NoSpacing"/>
+        <w:rPr>
+          <w:lang w:val="en-US"/>
+        </w:rPr>
+      </w:pPr>
+    </w:p>
+    <w:p>
+      <w:pPr>
+        <w:pStyle w:val="NoSpacing"/>
+        <w:jc w:val="right"/>
+        <w:rPr>
+          <w:lang w:val="en-US"/>
+        </w:rPr>
+      </w:pPr>
+    </w:p>
+    <w:p>
+      <w:pPr>
+        <w:pStyle w:val="NoSpacing"/>
+        <w:jc w:val="right"/>
+        <w:rPr>
+          <w:rtl/>
+          <w:lang w:val="en-US"/>
+        </w:rPr>
+      </w:pPr>
+      <w:r>
+        <w:rPr>
+          <w:rFonts w:hint="cs"/>
+          <w:rtl/>
+          <w:lang w:val="en-US"/>
+        </w:rPr>
+        <w:lastRenderedPageBreak/>
+        <w:t>בס"ד</w:t>
+      </w:r>
+      <w:r>
+        <w:rPr>
+          <w:rtl/>
+          <w:lang w:val="en-US"/>
+        </w:rPr>
+        <w:br/>
+      </w:r>
+      <w:r>
+        <w:rPr>
+          <w:rFonts w:hint="cs"/>
+          <w:rtl/>
+          <w:lang w:val="en-US"/>
+        </w:rPr>
+        <w:t>מאחר ובמהלך התכנית הראשית אנחנו קוראים לפרוצדורה שיוצרת משמרות חדשות ומכניסה אליהם אנשים שפנויים באות</w:t>
+      </w:r>
+      <w:r>
+        <w:rPr>
+          <w:rFonts w:hint="cs"/>
+          <w:rtl/>
+          <w:lang w:val="en-US"/>
+        </w:rPr>
+        <w:t>ו הזמן.</w:t>
+      </w:r>
+      <w:r>
+        <w:rPr>
+          <w:rtl/>
+          <w:lang w:val="en-US"/>
+        </w:rPr>
+        <w:br/>
+      </w:r>
+      <w:r>
+        <w:rPr>
+          <w:rFonts w:hint="cs"/>
+          <w:rtl/>
+          <w:lang w:val="en-US"/>
+        </w:rPr>
+        <w:t>אז צריך להראות אינדיקציה שהפרוצדורה באמת מוסיפה משמרות.</w:t>
+      </w:r>
+    </w:p>
+    <w:p>
+      <w:pPr>
+        <w:pStyle w:val="NoSpacing"/>
+        <w:jc w:val="right"/>
+        <w:rPr>
+          <w:b/>
+          <w:bCs/>
+          <w:rtl/>
+          <w:lang w:val="en-US"/>
+        </w:rPr>
+      </w:pPr>
+      <w:r>
+        <w:rPr>
+          <w:rFonts w:hint="cs"/>
+          <w:b/>
+          <w:bCs/>
+          <w:rtl/>
+          <w:lang w:val="en-US"/>
+        </w:rPr>
+        <w:t xml:space="preserve">לפני הרצת התכנית </w:t>
+      </w:r>
+      <w:r>
+        <w:rPr>
+          <w:b/>
+          <w:bCs/>
+          <w:rtl/>
+          <w:lang w:val="en-US"/>
+        </w:rPr>
+        <w:t>–</w:t>
+      </w:r>
+    </w:p>
+    <w:p>
+      <w:pPr>
+        <w:pStyle w:val="NoSpacing"/>
+        <w:jc w:val="right"/>
+        <w:rPr>
+          <w:b/>
+          <w:bCs/>
+          <w:lang w:val="en-US"/>
+        </w:rPr>
+      </w:pPr>
+      <w:r>
+        <w:rPr>
+          <w:noProof/>
+        </w:rPr>
+        <w:drawing>
+          <wp:inline distT="0" distB="0" distL="0" distR="0" wp14:anchorId="53BD323F" wp14:editId="4488FAA1">
+            <wp:extent cx="5731510" cy="3771900"/>
+            <wp:effectExtent l="0" t="0" r="2540" b="0"/>
+            <wp:docPr id="754536980" name="Picture 1"/>
+            <wp:cNvGraphicFramePr>
+              <a:graphicFrameLocks xmlns:a="http://schemas.openxmlformats.org/drawingml/2006/main" noChangeAspect="1"/>
+            </wp:cNvGraphicFramePr>
+            <a:graphic xmlns:a="http://schemas.openxmlformats.org/drawingml/2006/main">
+              <a:graphicData uri="http://schemas.openxmlformats.org/drawingml/2006/picture">
+                <pic:pic xmlns:pic="http://schemas.openxmlformats.org/drawingml/2006/picture">
+                  <pic:nvPicPr>
+                    <pic:cNvPr id="754536980" name=""/>
+                    <pic:cNvPicPr/>
+                  </pic:nvPicPr>
+                  <pic:blipFill>
+                    <a:blip r:embed="rId17"/>
+                    <a:stretch>
+                      <a:fillRect/>
+                    </a:stretch>
+                  </pic:blipFill>
+                  <pic:spPr>
+                    <a:xfrm>
+                      <a:off x="0" y="0"/>
+                      <a:ext cx="5731510" cy="3771900"/>
+                    </a:xfrm>
+                    <a:prstGeom prst="rect">
+                      <a:avLst/>
+                    </a:prstGeom>
+                  </pic:spPr>
+                </pic:pic>
+              </a:graphicData>
+            </a:graphic>
+          </wp:inline>
+        </w:drawing>
+      </w:r>
+    </w:p>
+    <w:p>
+      <w:pPr>
+        <w:pStyle w:val="NoSpacing"/>
+        <w:jc w:val="right"/>
+        <w:rPr>
+          <w:rFonts w:hint="cs"/>
+          <w:rtl/>
+          <w:lang w:val="en-US"/>
+        </w:rPr>
+      </w:pPr>
+      <w:r>
+        <w:rPr>
+          <w:rFonts w:hint="cs"/>
+          <w:b/>
+          <w:bCs/>
+          <w:rtl/>
+          <w:lang w:val="en-US"/>
+        </w:rPr>
+        <w:t>לאחר הרצת התכנית והפרוצדורה -</w:t>
+      </w:r>
+      <w:r>
+        <w:rPr>
+          <w:b/>
+          <w:bCs/>
+          <w:rtl/>
+          <w:lang w:val="en-US"/>
+        </w:rPr>
+        <w:br/>
+      </w:r>
+      <w:r>
+        <w:rPr>
+          <w:noProof/>
+        </w:rPr>
+        <w:drawing>
+          <wp:inline distT="0" distB="0" distL="0" distR="0" wp14:anchorId="545041EA" wp14:editId="59B12666">
+            <wp:extent cx="5731510" cy="3421380"/>
+            <wp:effectExtent l="0" t="0" r="2540" b="7620"/>
+            <wp:docPr id="322864687" name="Picture 1" descr="A screenshot of a computer&#10;&#10;Description automatically generated"/>
+            <wp:cNvGraphicFramePr>
+              <a:graphicFrameLocks xmlns:a="http://schemas.openxmlformats.org/drawingml/2006/main" noChangeAspect="1"/>
+            </wp:cNvGraphicFramePr>
+            <a:graphic xmlns:a="http://schemas.openxmlformats.org/drawingml/2006/main">
+              <a:graphicData uri="http://schemas.openxmlformats.org/drawingml/2006/picture">
+                <pic:pic xmlns:pic="http://schemas.openxmlformats.org/drawingml/2006/picture">
+                  <pic:nvPicPr>
+                    <pic:cNvPr id="322864687" name="Picture 1" descr="A screenshot of a computer&#10;&#10;Description automatically generated"/>
+                    <pic:cNvPicPr/>
+                  </pic:nvPicPr>
+                  <pic:blipFill>
+                    <a:blip r:embed="rId18"/>
+                    <a:stretch>
+                      <a:fillRect/>
+                    </a:stretch>
+                  </pic:blipFill>
+                  <pic:spPr>
+                    <a:xfrm>
+                      <a:off x="0" y="0"/>
+                      <a:ext cx="5731510" cy="3421380"/>
+                    </a:xfrm>
+                    <a:prstGeom prst="rect">
+                      <a:avLst/>
+                    </a:prstGeom>
+                  </pic:spPr>
+                </pic:pic>
+              </a:graphicData>
+            </a:graphic>
+          </wp:inline>
+        </w:drawing>
+      </w:r>
+      <w:r>
+        <w:rPr>
+          <w:b/>
+          <w:bCs/>
+          <w:lang w:val="en-US"/>
+        </w:rPr>
+        <w:br/>
+      </w:r>
+      <w:r>
+        <w:rPr>
+          <w:rFonts w:hint="cs"/>
+          <w:rtl/>
+          <w:lang w:val="en-US"/>
+        </w:rPr>
+        <w:t>כמו שאפשר לראות לאחר הרצת התכנית הראשית יש יותר משמרות בטבלת המשמרות.</w:t>
+      </w:r>
     </w:p>
     <w:sectPr>
       <w:pgSz w:w="11906" w:h="16838"/>
@@ -805,6 +2630,131 @@
     </w:sectPr>
   </w:body>
 </w:document>
+</file>
+
+<file path=word/numbering.xml><?xml version="1.0" encoding="utf-8"?>
+<w:numbering xmlns:wpc="http://schemas.microsoft.com/office/word/2010/wordprocessingCanvas" xmlns:cx="http://schemas.microsoft.com/office/drawing/2014/chartex" xmlns:cx1="http://schemas.microsoft.com/office/drawing/2015/9/8/chartex" xmlns:cx2="http://schemas.microsoft.com/office/drawing/2015/10/21/chartex" xmlns:cx3="http://schemas.microsoft.com/office/drawing/2016/5/9/chartex" xmlns:cx4="http://schemas.microsoft.com/office/drawing/2016/5/10/chartex" xmlns:cx5="http://schemas.microsoft.com/office/drawing/2016/5/11/chartex" xmlns:cx6="http://schemas.microsoft.com/office/drawing/2016/5/12/chartex" xmlns:cx7="http://schemas.microsoft.com/office/drawing/2016/5/13/chartex" xmlns:cx8="http://schemas.microsoft.com/office/drawing/2016/5/14/chartex" xmlns:mc="http://schemas.openxmlformats.org/markup-compatibility/2006" xmlns:aink="http://schemas.microsoft.com/office/drawing/2016/ink" xmlns:am3d="http://schemas.microsoft.com/office/drawing/2017/model3d" xmlns:o="urn:schemas-microsoft-com:office:office" xmlns:oel="http://schemas.microsoft.com/office/2019/extlst" xmlns:r="http://schemas.openxmlformats.org/officeDocument/2006/relationships" xmlns:m="http://schemas.openxmlformats.org/officeDocument/2006/math" xmlns:v="urn:schemas-microsoft-com:vml" xmlns:wp14="http://schemas.microsoft.com/office/word/2010/wordprocessingDrawing" xmlns:wp="http://schemas.openxmlformats.org/drawingml/2006/wordprocessingDrawing" xmlns:w10="urn:schemas-microsoft-com:office:word" xmlns:w="http://schemas.openxmlformats.org/wordprocessingml/2006/main" xmlns:w14="http://schemas.microsoft.com/office/word/2010/wordml" xmlns:w15="http://schemas.microsoft.com/office/word/2012/wordml" xmlns:w16cex="http://schemas.microsoft.com/office/word/2018/wordml/cex" xmlns:w16cid="http://schemas.microsoft.com/office/word/2016/wordml/cid" xmlns:w16="http://schemas.microsoft.com/office/word/2018/wordml" xmlns:w16du="http://schemas.microsoft.com/office/word/2023/wordml/word16du" xmlns:w16sdtdh="http://schemas.microsoft.com/office/word/2020/wordml/sdtdatahash" xmlns:w16se="http://schemas.microsoft.com/office/word/2015/wordml/symex" xmlns:wpg="http://schemas.microsoft.com/office/word/2010/wordprocessingGroup" xmlns:wpi="http://schemas.microsoft.com/office/word/2010/wordprocessingInk" xmlns:wne="http://schemas.microsoft.com/office/word/2006/wordml" xmlns:wps="http://schemas.microsoft.com/office/word/2010/wordprocessingShape" mc:Ignorable="w14 w15 w16se w16cid w16 w16cex w16sdtdh w16du wp14">
+  <w:abstractNum w:abstractNumId="0" w15:restartNumberingAfterBreak="0">
+    <w:nsid w:val="1AFD105C"/>
+    <w:multiLevelType w:val="multilevel"/>
+    <w:tmpl w:val="80FE1EA0"/>
+    <w:lvl w:ilvl="0">
+      <w:start w:val="1"/>
+      <w:numFmt w:val="decimal"/>
+      <w:lvlText w:val="%1."/>
+      <w:lvlJc w:val="left"/>
+      <w:pPr>
+        <w:tabs>
+          <w:tab w:val="num" w:pos="720"/>
+        </w:tabs>
+        <w:ind w:left="720" w:hanging="360"/>
+      </w:pPr>
+    </w:lvl>
+    <w:lvl w:ilvl="1">
+      <w:start w:val="1"/>
+      <w:numFmt w:val="bullet"/>
+      <w:lvlText w:val="o"/>
+      <w:lvlJc w:val="left"/>
+      <w:pPr>
+        <w:tabs>
+          <w:tab w:val="num" w:pos="1440"/>
+        </w:tabs>
+        <w:ind w:left="1440" w:hanging="360"/>
+      </w:pPr>
+      <w:rPr>
+        <w:rFonts w:ascii="Courier New" w:hAnsi="Courier New" w:hint="default"/>
+        <w:sz w:val="20"/>
+      </w:rPr>
+    </w:lvl>
+    <w:lvl w:ilvl="2" w:tentative="1">
+      <w:start w:val="1"/>
+      <w:numFmt w:val="decimal"/>
+      <w:lvlText w:val="%3."/>
+      <w:lvlJc w:val="left"/>
+      <w:pPr>
+        <w:tabs>
+          <w:tab w:val="num" w:pos="2160"/>
+        </w:tabs>
+        <w:ind w:left="2160" w:hanging="360"/>
+      </w:pPr>
+    </w:lvl>
+    <w:lvl w:ilvl="3" w:tentative="1">
+      <w:start w:val="1"/>
+      <w:numFmt w:val="decimal"/>
+      <w:lvlText w:val="%4."/>
+      <w:lvlJc w:val="left"/>
+      <w:pPr>
+        <w:tabs>
+          <w:tab w:val="num" w:pos="2880"/>
+        </w:tabs>
+        <w:ind w:left="2880" w:hanging="360"/>
+      </w:pPr>
+    </w:lvl>
+    <w:lvl w:ilvl="4" w:tentative="1">
+      <w:start w:val="1"/>
+      <w:numFmt w:val="decimal"/>
+      <w:lvlText w:val="%5."/>
+      <w:lvlJc w:val="left"/>
+      <w:pPr>
+        <w:tabs>
+          <w:tab w:val="num" w:pos="3600"/>
+        </w:tabs>
+        <w:ind w:left="3600" w:hanging="360"/>
+      </w:pPr>
+    </w:lvl>
+    <w:lvl w:ilvl="5" w:tentative="1">
+      <w:start w:val="1"/>
+      <w:numFmt w:val="decimal"/>
+      <w:lvlText w:val="%6."/>
+      <w:lvlJc w:val="left"/>
+      <w:pPr>
+        <w:tabs>
+          <w:tab w:val="num" w:pos="4320"/>
+        </w:tabs>
+        <w:ind w:left="4320" w:hanging="360"/>
+      </w:pPr>
+    </w:lvl>
+    <w:lvl w:ilvl="6" w:tentative="1">
+      <w:start w:val="1"/>
+      <w:numFmt w:val="decimal"/>
+      <w:lvlText w:val="%7."/>
+      <w:lvlJc w:val="left"/>
+      <w:pPr>
+        <w:tabs>
+          <w:tab w:val="num" w:pos="5040"/>
+        </w:tabs>
+        <w:ind w:left="5040" w:hanging="360"/>
+      </w:pPr>
+    </w:lvl>
+    <w:lvl w:ilvl="7" w:tentative="1">
+      <w:start w:val="1"/>
+      <w:numFmt w:val="decimal"/>
+      <w:lvlText w:val="%8."/>
+      <w:lvlJc w:val="left"/>
+      <w:pPr>
+        <w:tabs>
+          <w:tab w:val="num" w:pos="5760"/>
+        </w:tabs>
+        <w:ind w:left="5760" w:hanging="360"/>
+      </w:pPr>
+    </w:lvl>
+    <w:lvl w:ilvl="8" w:tentative="1">
+      <w:start w:val="1"/>
+      <w:numFmt w:val="decimal"/>
+      <w:lvlText w:val="%9."/>
+      <w:lvlJc w:val="left"/>
+      <w:pPr>
+        <w:tabs>
+          <w:tab w:val="num" w:pos="6480"/>
+        </w:tabs>
+        <w:ind w:left="6480" w:hanging="360"/>
+      </w:pPr>
+    </w:lvl>
+  </w:abstractNum>
+  <w:num w:numId="1" w16cid:durableId="275914336">
+    <w:abstractNumId w:val="0"/>
+  </w:num>
+</w:numbering>
 </file>
 
 <file path=word/styles.xml><?xml version="1.0" encoding="utf-8"?>
@@ -816,7 +2766,7 @@
         <w:kern w:val="2"/>
         <w:sz w:val="24"/>
         <w:szCs w:val="24"/>
-        <w:lang w:val="en-IL" w:eastAsia="en-US" w:bidi="he-IL"/>
+        <w:lang w:eastAsia="en-US" w:bidi="he-IL"/>
         <w14:ligatures w14:val="standardContextual"/>
       </w:rPr>
     </w:rPrDefault>
@@ -1410,7 +3360,6 @@
   <w:style w:type="character" w:default="1" w:styleId="DefaultParagraphFont">
     <w:name w:val="Default Paragraph Font"/>
     <w:uiPriority w:val="1"/>
-    <w:semiHidden/>
     <w:unhideWhenUsed/>
   </w:style>
   <w:style w:type="table" w:default="1" w:styleId="TableNormal">
@@ -1724,6 +3673,28 @@
       <w:spacing w:val="5"/>
     </w:rPr>
   </w:style>
+  <w:style w:type="paragraph" w:styleId="NoSpacing">
+    <w:name w:val="No Spacing"/>
+    <w:uiPriority w:val="1"/>
+    <w:qFormat/>
+    <w:rsid w:val="00662003"/>
+    <w:pPr>
+      <w:spacing w:after="0" w:line="240" w:lineRule="auto"/>
+    </w:pPr>
+  </w:style>
+  <w:style w:type="character" w:styleId="HTMLCode">
+    <w:name w:val="HTML Code"/>
+    <w:basedOn w:val="DefaultParagraphFont"/>
+    <w:uiPriority w:val="99"/>
+    <w:semiHidden/>
+    <w:unhideWhenUsed/>
+    <w:rsid w:val="00662003"/>
+    <w:rPr>
+      <w:rFonts w:ascii="Courier New" w:eastAsia="Times New Roman" w:hAnsi="Courier New" w:cs="Courier New"/>
+      <w:sz w:val="20"/>
+      <w:szCs w:val="20"/>
+    </w:rPr>
+  </w:style>
 </w:styles>
 </file>
 

</xml_diff>